<commit_message>
task3 and task3 report improved
</commit_message>
<xml_diff>
--- a/jmeter_tasks/task3/BE_task3.docx
+++ b/jmeter_tasks/task3/BE_task3.docx
@@ -1,6 +1,6 @@
 
 <file path=word/document.xml><?xml version="1.0" encoding="utf-8"?>
-<w:document xmlns:wpc="http://schemas.microsoft.com/office/word/2010/wordprocessingCanvas" xmlns:cx="http://schemas.microsoft.com/office/drawing/2014/chartex" xmlns:cx1="http://schemas.microsoft.com/office/drawing/2015/9/8/chartex" xmlns:cx2="http://schemas.microsoft.com/office/drawing/2015/10/21/chartex" xmlns:cx3="http://schemas.microsoft.com/office/drawing/2016/5/9/chartex" xmlns:cx4="http://schemas.microsoft.com/office/drawing/2016/5/10/chartex" xmlns:cx5="http://schemas.microsoft.com/office/drawing/2016/5/11/chartex" xmlns:cx6="http://schemas.microsoft.com/office/drawing/2016/5/12/chartex" xmlns:cx7="http://schemas.microsoft.com/office/drawing/2016/5/13/chartex" xmlns:cx8="http://schemas.microsoft.com/office/drawing/2016/5/14/chartex" xmlns:mc="http://schemas.openxmlformats.org/markup-compatibility/2006" xmlns:aink="http://schemas.microsoft.com/office/drawing/2016/ink" xmlns:am3d="http://schemas.microsoft.com/office/drawing/2017/model3d" xmlns:o="urn:schemas-microsoft-com:office:office" xmlns:r="http://schemas.openxmlformats.org/officeDocument/2006/relationships" xmlns:m="http://schemas.openxmlformats.org/officeDocument/2006/math" xmlns:v="urn:schemas-microsoft-com:vml" xmlns:wp14="http://schemas.microsoft.com/office/word/2010/wordprocessingDrawing" xmlns:wp="http://schemas.openxmlformats.org/drawingml/2006/wordprocessingDrawing" xmlns:w10="urn:schemas-microsoft-com:office:word" xmlns:w="http://schemas.openxmlformats.org/wordprocessingml/2006/main" xmlns:w14="http://schemas.microsoft.com/office/word/2010/wordml" xmlns:w15="http://schemas.microsoft.com/office/word/2012/wordml" xmlns:w16cid="http://schemas.microsoft.com/office/word/2016/wordml/cid" xmlns:w16se="http://schemas.microsoft.com/office/word/2015/wordml/symex" xmlns:wpg="http://schemas.microsoft.com/office/word/2010/wordprocessingGroup" xmlns:wpi="http://schemas.microsoft.com/office/word/2010/wordprocessingInk" xmlns:wne="http://schemas.microsoft.com/office/word/2006/wordml" xmlns:wps="http://schemas.microsoft.com/office/word/2010/wordprocessingShape" mc:Ignorable="w14 w15 w16se w16cid wp14">
+<w:document xmlns:wpc="http://schemas.microsoft.com/office/word/2010/wordprocessingCanvas" xmlns:cx="http://schemas.microsoft.com/office/drawing/2014/chartex" xmlns:cx1="http://schemas.microsoft.com/office/drawing/2015/9/8/chartex" xmlns:cx2="http://schemas.microsoft.com/office/drawing/2015/10/21/chartex" xmlns:cx3="http://schemas.microsoft.com/office/drawing/2016/5/9/chartex" xmlns:cx4="http://schemas.microsoft.com/office/drawing/2016/5/10/chartex" xmlns:cx5="http://schemas.microsoft.com/office/drawing/2016/5/11/chartex" xmlns:cx6="http://schemas.microsoft.com/office/drawing/2016/5/12/chartex" xmlns:cx7="http://schemas.microsoft.com/office/drawing/2016/5/13/chartex" xmlns:cx8="http://schemas.microsoft.com/office/drawing/2016/5/14/chartex" xmlns:mc="http://schemas.openxmlformats.org/markup-compatibility/2006" xmlns:aink="http://schemas.microsoft.com/office/drawing/2016/ink" xmlns:am3d="http://schemas.microsoft.com/office/drawing/2017/model3d" xmlns:o="urn:schemas-microsoft-com:office:office" xmlns:r="http://schemas.openxmlformats.org/officeDocument/2006/relationships" xmlns:m="http://schemas.openxmlformats.org/officeDocument/2006/math" xmlns:v="urn:schemas-microsoft-com:vml" xmlns:wp14="http://schemas.microsoft.com/office/word/2010/wordprocessingDrawing" xmlns:wp="http://schemas.openxmlformats.org/drawingml/2006/wordprocessingDrawing" xmlns:w10="urn:schemas-microsoft-com:office:word" xmlns:w="http://schemas.openxmlformats.org/wordprocessingml/2006/main" xmlns:w14="http://schemas.microsoft.com/office/word/2010/wordml" xmlns:w15="http://schemas.microsoft.com/office/word/2012/wordml" xmlns:w16cex="http://schemas.microsoft.com/office/word/2018/wordml/cex" xmlns:w16cid="http://schemas.microsoft.com/office/word/2016/wordml/cid" xmlns:w16="http://schemas.microsoft.com/office/word/2018/wordml" xmlns:w16se="http://schemas.microsoft.com/office/word/2015/wordml/symex" xmlns:wpg="http://schemas.microsoft.com/office/word/2010/wordprocessingGroup" xmlns:wpi="http://schemas.microsoft.com/office/word/2010/wordprocessingInk" xmlns:wne="http://schemas.microsoft.com/office/word/2006/wordml" xmlns:wps="http://schemas.microsoft.com/office/word/2010/wordprocessingShape" mc:Ignorable="w14 w15 w16se w16cid w16 w16cex wp14">
   <w:body>
     <w:p>
       <w:pPr>
@@ -41,7 +41,7 @@
           <w:sz w:val="32"/>
           <w:szCs w:val="32"/>
         </w:rPr>
-        <w:t>10</w:t>
+        <w:t>22</w:t>
       </w:r>
       <w:r>
         <w:rPr>
@@ -312,11 +312,20 @@
       <w:r>
         <w:rPr>
           <w:rStyle w:val="normaltextrun"/>
-          <w:color w:val="C45911" w:themeColor="accent2" w:themeShade="BF"/>
-          <w:sz w:val="28"/>
-          <w:szCs w:val="28"/>
-        </w:rPr>
-        <w:t>almost passed</w:t>
+          <w:color w:val="00B050"/>
+          <w:sz w:val="28"/>
+          <w:szCs w:val="28"/>
+        </w:rPr>
+        <w:t>p</w:t>
+      </w:r>
+      <w:r>
+        <w:rPr>
+          <w:rStyle w:val="normaltextrun"/>
+          <w:color w:val="00B050"/>
+          <w:sz w:val="28"/>
+          <w:szCs w:val="28"/>
+        </w:rPr>
+        <w:t>assed</w:t>
       </w:r>
     </w:p>
     <w:p>
@@ -419,39 +428,111 @@
           <w:sz w:val="28"/>
           <w:szCs w:val="28"/>
         </w:rPr>
-        <w:t>s. Next step was an executing capacity test to discover capacity point</w:t>
-      </w:r>
-      <w:r>
-        <w:rPr>
-          <w:rFonts w:ascii="Times New Roman" w:hAnsi="Times New Roman" w:cs="Times New Roman"/>
-          <w:sz w:val="28"/>
-          <w:szCs w:val="28"/>
-        </w:rPr>
-        <w:t xml:space="preserve">. During capacity test </w:t>
-      </w:r>
-      <w:r>
-        <w:rPr>
-          <w:rFonts w:ascii="Times New Roman" w:hAnsi="Times New Roman" w:cs="Times New Roman"/>
-          <w:sz w:val="28"/>
-          <w:szCs w:val="28"/>
-        </w:rPr>
-        <w:t xml:space="preserve">we found </w:t>
-      </w:r>
-      <w:r>
-        <w:rPr>
-          <w:rFonts w:ascii="Times New Roman" w:hAnsi="Times New Roman" w:cs="Times New Roman"/>
-          <w:sz w:val="28"/>
-          <w:szCs w:val="28"/>
-        </w:rPr>
-        <w:t>saturation point</w:t>
-      </w:r>
-      <w:r>
-        <w:rPr>
-          <w:rFonts w:ascii="Times New Roman" w:hAnsi="Times New Roman" w:cs="Times New Roman"/>
-          <w:sz w:val="28"/>
-          <w:szCs w:val="28"/>
-        </w:rPr>
-        <w:t>, but not capacity point because jmeter broke down earlier than application.</w:t>
+        <w:t xml:space="preserve">s. Next step was an executing capacity test to discover </w:t>
+      </w:r>
+      <w:r>
+        <w:rPr>
+          <w:rFonts w:ascii="Times New Roman" w:hAnsi="Times New Roman" w:cs="Times New Roman"/>
+          <w:sz w:val="28"/>
+          <w:szCs w:val="28"/>
+        </w:rPr>
+        <w:t>amount of users that site can handle</w:t>
+      </w:r>
+      <w:r>
+        <w:rPr>
+          <w:rFonts w:ascii="Times New Roman" w:hAnsi="Times New Roman" w:cs="Times New Roman"/>
+          <w:sz w:val="28"/>
+          <w:szCs w:val="28"/>
+        </w:rPr>
+        <w:t xml:space="preserve">. During test </w:t>
+      </w:r>
+      <w:r>
+        <w:rPr>
+          <w:rFonts w:ascii="Times New Roman" w:hAnsi="Times New Roman" w:cs="Times New Roman"/>
+          <w:sz w:val="28"/>
+          <w:szCs w:val="28"/>
+        </w:rPr>
+        <w:t>we found</w:t>
+      </w:r>
+      <w:r>
+        <w:rPr>
+          <w:rFonts w:ascii="Times New Roman" w:hAnsi="Times New Roman" w:cs="Times New Roman"/>
+          <w:sz w:val="28"/>
+          <w:szCs w:val="28"/>
+        </w:rPr>
+        <w:t xml:space="preserve"> </w:t>
+      </w:r>
+      <w:r>
+        <w:rPr>
+          <w:rFonts w:ascii="Times New Roman" w:hAnsi="Times New Roman" w:cs="Times New Roman"/>
+          <w:sz w:val="28"/>
+          <w:szCs w:val="28"/>
+        </w:rPr>
+        <w:t>capacity</w:t>
+      </w:r>
+      <w:r>
+        <w:rPr>
+          <w:rFonts w:ascii="Times New Roman" w:hAnsi="Times New Roman" w:cs="Times New Roman"/>
+          <w:sz w:val="28"/>
+          <w:szCs w:val="28"/>
+        </w:rPr>
+        <w:t xml:space="preserve"> </w:t>
+      </w:r>
+      <w:r>
+        <w:rPr>
+          <w:rFonts w:ascii="Times New Roman" w:hAnsi="Times New Roman" w:cs="Times New Roman"/>
+          <w:sz w:val="28"/>
+          <w:szCs w:val="28"/>
+        </w:rPr>
+        <w:t xml:space="preserve">and </w:t>
+      </w:r>
+      <w:r>
+        <w:rPr>
+          <w:rFonts w:ascii="Times New Roman" w:hAnsi="Times New Roman" w:cs="Times New Roman"/>
+          <w:sz w:val="28"/>
+          <w:szCs w:val="28"/>
+        </w:rPr>
+        <w:t>saturation</w:t>
+      </w:r>
+      <w:r>
+        <w:rPr>
+          <w:rFonts w:ascii="Times New Roman" w:hAnsi="Times New Roman" w:cs="Times New Roman"/>
+          <w:sz w:val="28"/>
+          <w:szCs w:val="28"/>
+        </w:rPr>
+        <w:t xml:space="preserve"> </w:t>
+      </w:r>
+      <w:r>
+        <w:rPr>
+          <w:rFonts w:ascii="Times New Roman" w:hAnsi="Times New Roman" w:cs="Times New Roman"/>
+          <w:sz w:val="28"/>
+          <w:szCs w:val="28"/>
+        </w:rPr>
+        <w:t>point</w:t>
+      </w:r>
+      <w:r>
+        <w:rPr>
+          <w:rFonts w:ascii="Times New Roman" w:hAnsi="Times New Roman" w:cs="Times New Roman"/>
+          <w:sz w:val="28"/>
+          <w:szCs w:val="28"/>
+        </w:rPr>
+        <w:t>s but in the same time with main pointer of saturation – application errors occur</w:t>
+      </w:r>
+      <w:r>
+        <w:rPr>
+          <w:rFonts w:ascii="Times New Roman" w:hAnsi="Times New Roman" w:cs="Times New Roman"/>
+          <w:sz w:val="28"/>
+          <w:szCs w:val="28"/>
+        </w:rPr>
+        <w:t xml:space="preserve"> jmeter errors those make our test result isn’t so obvious.</w:t>
+      </w:r>
+      <w:r>
+        <w:rPr>
+          <w:rFonts w:ascii="Times New Roman" w:hAnsi="Times New Roman" w:cs="Times New Roman"/>
+          <w:sz w:val="28"/>
+          <w:szCs w:val="28"/>
+        </w:rPr>
+        <w:t xml:space="preserve"> </w:t>
       </w:r>
     </w:p>
     <w:p>
@@ -1161,7 +1242,55 @@
           <w:sz w:val="28"/>
           <w:szCs w:val="28"/>
         </w:rPr>
-        <w:t>- Capacity test shows us saturation and capacity point</w:t>
+        <w:t>- Capacity test shows us</w:t>
+      </w:r>
+      <w:r>
+        <w:rPr>
+          <w:rFonts w:ascii="Times New Roman" w:hAnsi="Times New Roman" w:cs="Times New Roman"/>
+          <w:sz w:val="28"/>
+          <w:szCs w:val="28"/>
+        </w:rPr>
+        <w:t xml:space="preserve"> </w:t>
+      </w:r>
+      <w:r>
+        <w:rPr>
+          <w:rFonts w:ascii="Times New Roman" w:hAnsi="Times New Roman" w:cs="Times New Roman"/>
+          <w:sz w:val="28"/>
+          <w:szCs w:val="28"/>
+        </w:rPr>
+        <w:t>capacity</w:t>
+      </w:r>
+      <w:r>
+        <w:rPr>
+          <w:rFonts w:ascii="Times New Roman" w:hAnsi="Times New Roman" w:cs="Times New Roman"/>
+          <w:sz w:val="28"/>
+          <w:szCs w:val="28"/>
+        </w:rPr>
+        <w:t xml:space="preserve"> and</w:t>
+      </w:r>
+      <w:r>
+        <w:rPr>
+          <w:rFonts w:ascii="Times New Roman" w:hAnsi="Times New Roman" w:cs="Times New Roman"/>
+          <w:sz w:val="28"/>
+          <w:szCs w:val="28"/>
+        </w:rPr>
+        <w:t xml:space="preserve"> </w:t>
+      </w:r>
+      <w:r>
+        <w:rPr>
+          <w:rFonts w:ascii="Times New Roman" w:hAnsi="Times New Roman" w:cs="Times New Roman"/>
+          <w:sz w:val="28"/>
+          <w:szCs w:val="28"/>
+        </w:rPr>
+        <w:t>saturation</w:t>
+      </w:r>
+      <w:r>
+        <w:rPr>
+          <w:rFonts w:ascii="Times New Roman" w:hAnsi="Times New Roman" w:cs="Times New Roman"/>
+          <w:sz w:val="28"/>
+          <w:szCs w:val="28"/>
+        </w:rPr>
+        <w:t xml:space="preserve"> point</w:t>
       </w:r>
     </w:p>
     <w:p>
@@ -1343,7 +1472,6 @@
           <w:sz w:val="28"/>
           <w:szCs w:val="28"/>
         </w:rPr>
-        <w:lastRenderedPageBreak/>
         <w:t>Test scenario</w:t>
       </w:r>
     </w:p>
@@ -1392,40 +1520,7 @@
           <w:szCs w:val="28"/>
           <w:shd w:val="clear" w:color="auto" w:fill="FFFFFF"/>
         </w:rPr>
-        <w:t xml:space="preserve">In this test scenario we try to emulate real </w:t>
-      </w:r>
-      <w:r>
-        <w:rPr>
-          <w:rStyle w:val="normaltextrun"/>
-          <w:rFonts w:ascii="Times New Roman" w:hAnsi="Times New Roman" w:cs="Times New Roman"/>
-          <w:color w:val="000000"/>
-          <w:sz w:val="28"/>
-          <w:szCs w:val="28"/>
-          <w:shd w:val="clear" w:color="auto" w:fill="FFFFFF"/>
-        </w:rPr>
-        <w:t>user behavior</w:t>
-      </w:r>
-      <w:r>
-        <w:rPr>
-          <w:rStyle w:val="normaltextrun"/>
-          <w:rFonts w:ascii="Times New Roman" w:hAnsi="Times New Roman" w:cs="Times New Roman"/>
-          <w:color w:val="000000"/>
-          <w:sz w:val="28"/>
-          <w:szCs w:val="28"/>
-          <w:shd w:val="clear" w:color="auto" w:fill="FFFFFF"/>
-        </w:rPr>
-        <w:t xml:space="preserve">. That`s why we use timers and random </w:t>
-      </w:r>
-      <w:r>
-        <w:rPr>
-          <w:rStyle w:val="normaltextrun"/>
-          <w:rFonts w:ascii="Times New Roman" w:hAnsi="Times New Roman" w:cs="Times New Roman"/>
-          <w:color w:val="000000"/>
-          <w:sz w:val="28"/>
-          <w:szCs w:val="28"/>
-          <w:shd w:val="clear" w:color="auto" w:fill="FFFFFF"/>
-        </w:rPr>
-        <w:t>access to transactions. Workload is 300 users with 3570 ramp-up and 3600 duration</w:t>
+        <w:t>In this test scenario we try to emulate real user behavior. That`s why we use timers and random access to transactions. Workload is 300 users with 3570 ramp-up and 3600 duration</w:t>
       </w:r>
     </w:p>
     <w:p>
@@ -1786,7 +1881,6 @@
           <w:sz w:val="28"/>
           <w:szCs w:val="28"/>
         </w:rPr>
-        <w:lastRenderedPageBreak/>
         <w:t>Test results</w:t>
       </w:r>
     </w:p>
@@ -1818,6 +1912,7 @@
       <w:r>
         <w:rPr>
           <w:rFonts w:ascii="Times New Roman" w:hAnsi="Times New Roman" w:cs="Times New Roman"/>
+          <w:noProof/>
           <w:sz w:val="28"/>
           <w:szCs w:val="28"/>
         </w:rPr>
@@ -1860,15 +1955,44 @@
     </w:p>
     <w:p>
       <w:pPr>
-        <w:rPr>
-          <w:rFonts w:ascii="Times New Roman" w:hAnsi="Times New Roman" w:cs="Times New Roman"/>
-          <w:sz w:val="28"/>
-          <w:szCs w:val="28"/>
-        </w:rPr>
-      </w:pPr>
-      <w:r>
-        <w:rPr>
-          <w:rFonts w:ascii="Times New Roman" w:hAnsi="Times New Roman" w:cs="Times New Roman"/>
+        <w:jc w:val="center"/>
+        <w:rPr>
+          <w:rFonts w:ascii="Times New Roman" w:hAnsi="Times New Roman" w:cs="Times New Roman"/>
+          <w:sz w:val="28"/>
+          <w:szCs w:val="28"/>
+        </w:rPr>
+      </w:pPr>
+      <w:r>
+        <w:rPr>
+          <w:rFonts w:ascii="Times New Roman" w:hAnsi="Times New Roman" w:cs="Times New Roman"/>
+          <w:sz w:val="28"/>
+          <w:szCs w:val="28"/>
+        </w:rPr>
+        <w:t>Active threads/errors/throughput</w:t>
+      </w:r>
+    </w:p>
+    <w:p>
+      <w:pPr>
+        <w:jc w:val="center"/>
+        <w:rPr>
+          <w:rFonts w:ascii="Times New Roman" w:hAnsi="Times New Roman" w:cs="Times New Roman"/>
+          <w:sz w:val="28"/>
+          <w:szCs w:val="28"/>
+        </w:rPr>
+      </w:pPr>
+    </w:p>
+    <w:p>
+      <w:pPr>
+        <w:rPr>
+          <w:rFonts w:ascii="Times New Roman" w:hAnsi="Times New Roman" w:cs="Times New Roman"/>
+          <w:sz w:val="28"/>
+          <w:szCs w:val="28"/>
+        </w:rPr>
+      </w:pPr>
+      <w:r>
+        <w:rPr>
+          <w:rFonts w:ascii="Times New Roman" w:hAnsi="Times New Roman" w:cs="Times New Roman"/>
+          <w:noProof/>
           <w:sz w:val="28"/>
           <w:szCs w:val="28"/>
         </w:rPr>
@@ -1924,6 +2048,25 @@
           <w:sz w:val="28"/>
           <w:szCs w:val="28"/>
         </w:rPr>
+        <w:t>CPU/disk load</w:t>
+      </w:r>
+    </w:p>
+    <w:p>
+      <w:pPr>
+        <w:jc w:val="center"/>
+        <w:rPr>
+          <w:rFonts w:ascii="Times New Roman" w:hAnsi="Times New Roman" w:cs="Times New Roman"/>
+          <w:sz w:val="28"/>
+          <w:szCs w:val="28"/>
+        </w:rPr>
+      </w:pPr>
+      <w:r>
+        <w:rPr>
+          <w:rFonts w:ascii="Times New Roman" w:hAnsi="Times New Roman" w:cs="Times New Roman"/>
+          <w:noProof/>
+          <w:sz w:val="28"/>
+          <w:szCs w:val="28"/>
+        </w:rPr>
         <w:drawing>
           <wp:inline distT="0" distB="0" distL="0" distR="0" wp14:anchorId="6EBE08A9" wp14:editId="17144AC5">
             <wp:extent cx="6332855" cy="1411605"/>
@@ -1970,6 +2113,14 @@
           <w:szCs w:val="28"/>
         </w:rPr>
       </w:pPr>
+      <w:r>
+        <w:rPr>
+          <w:rFonts w:ascii="Times New Roman" w:hAnsi="Times New Roman" w:cs="Times New Roman"/>
+          <w:sz w:val="28"/>
+          <w:szCs w:val="28"/>
+        </w:rPr>
+        <w:t>Transactions and response time</w:t>
+      </w:r>
     </w:p>
     <w:p>
       <w:pPr>
@@ -1993,6 +2144,15 @@
     </w:p>
     <w:p>
       <w:pPr>
+        <w:rPr>
+          <w:rFonts w:ascii="Times New Roman" w:hAnsi="Times New Roman" w:cs="Times New Roman"/>
+          <w:sz w:val="28"/>
+          <w:szCs w:val="28"/>
+        </w:rPr>
+      </w:pPr>
+    </w:p>
+    <w:p>
+      <w:pPr>
         <w:jc w:val="center"/>
         <w:rPr>
           <w:rFonts w:ascii="Times New Roman" w:hAnsi="Times New Roman" w:cs="Times New Roman"/>
@@ -2003,6 +2163,23 @@
     </w:p>
     <w:p>
       <w:pPr>
+        <w:rPr>
+          <w:rFonts w:ascii="Times New Roman" w:hAnsi="Times New Roman" w:cs="Times New Roman"/>
+          <w:sz w:val="28"/>
+          <w:szCs w:val="28"/>
+        </w:rPr>
+      </w:pPr>
+      <w:r>
+        <w:rPr>
+          <w:rFonts w:ascii="Times New Roman" w:hAnsi="Times New Roman" w:cs="Times New Roman"/>
+          <w:sz w:val="28"/>
+          <w:szCs w:val="28"/>
+        </w:rPr>
+        <w:t>Capacity test (300 users, 3600 sec duration, 3570 rump-up):</w:t>
+      </w:r>
+    </w:p>
+    <w:p>
+      <w:pPr>
         <w:jc w:val="center"/>
         <w:rPr>
           <w:rFonts w:ascii="Times New Roman" w:hAnsi="Times New Roman" w:cs="Times New Roman"/>
@@ -2010,64 +2187,6 @@
           <w:szCs w:val="28"/>
         </w:rPr>
       </w:pPr>
-    </w:p>
-    <w:p>
-      <w:pPr>
-        <w:jc w:val="center"/>
-        <w:rPr>
-          <w:rFonts w:ascii="Times New Roman" w:hAnsi="Times New Roman" w:cs="Times New Roman"/>
-          <w:sz w:val="28"/>
-          <w:szCs w:val="28"/>
-        </w:rPr>
-      </w:pPr>
-    </w:p>
-    <w:p>
-      <w:pPr>
-        <w:jc w:val="center"/>
-        <w:rPr>
-          <w:rFonts w:ascii="Times New Roman" w:hAnsi="Times New Roman" w:cs="Times New Roman"/>
-          <w:sz w:val="28"/>
-          <w:szCs w:val="28"/>
-        </w:rPr>
-      </w:pPr>
-    </w:p>
-    <w:p>
-      <w:pPr>
-        <w:jc w:val="center"/>
-        <w:rPr>
-          <w:rFonts w:ascii="Times New Roman" w:hAnsi="Times New Roman" w:cs="Times New Roman"/>
-          <w:sz w:val="28"/>
-          <w:szCs w:val="28"/>
-        </w:rPr>
-      </w:pPr>
-    </w:p>
-    <w:p>
-      <w:pPr>
-        <w:rPr>
-          <w:rFonts w:ascii="Times New Roman" w:hAnsi="Times New Roman" w:cs="Times New Roman"/>
-          <w:sz w:val="28"/>
-          <w:szCs w:val="28"/>
-        </w:rPr>
-      </w:pPr>
-      <w:r>
-        <w:rPr>
-          <w:rFonts w:ascii="Times New Roman" w:hAnsi="Times New Roman" w:cs="Times New Roman"/>
-          <w:sz w:val="28"/>
-          <w:szCs w:val="28"/>
-        </w:rPr>
-        <w:lastRenderedPageBreak/>
-        <w:t>Capacity test (300 users, 3600 sec duration, 3570 rump-up):</w:t>
-      </w:r>
-    </w:p>
-    <w:p>
-      <w:pPr>
-        <w:jc w:val="center"/>
-        <w:rPr>
-          <w:rFonts w:ascii="Times New Roman" w:hAnsi="Times New Roman" w:cs="Times New Roman"/>
-          <w:sz w:val="28"/>
-          <w:szCs w:val="28"/>
-        </w:rPr>
-      </w:pPr>
       <w:r>
         <w:rPr>
           <w:rFonts w:ascii="Times New Roman" w:hAnsi="Times New Roman" w:cs="Times New Roman"/>
@@ -2076,10 +2195,10 @@
           <w:szCs w:val="28"/>
         </w:rPr>
         <w:drawing>
-          <wp:inline distT="0" distB="0" distL="0" distR="0" wp14:anchorId="134D0CF7" wp14:editId="1007BF65">
-            <wp:extent cx="6324600" cy="1905000"/>
-            <wp:effectExtent l="0" t="0" r="0" b="0"/>
-            <wp:docPr id="16" name="Picture 16"/>
+          <wp:inline distT="0" distB="0" distL="0" distR="0" wp14:anchorId="6AD8DED4" wp14:editId="6898587D">
+            <wp:extent cx="6327775" cy="3175000"/>
+            <wp:effectExtent l="0" t="0" r="0" b="6350"/>
+            <wp:docPr id="2" name="Picture 2"/>
             <wp:cNvGraphicFramePr>
               <a:graphicFrameLocks xmlns:a="http://schemas.openxmlformats.org/drawingml/2006/main" noChangeAspect="1"/>
             </wp:cNvGraphicFramePr>
@@ -2087,7 +2206,7 @@
               <a:graphicData uri="http://schemas.openxmlformats.org/drawingml/2006/picture">
                 <pic:pic xmlns:pic="http://schemas.openxmlformats.org/drawingml/2006/picture">
                   <pic:nvPicPr>
-                    <pic:cNvPr id="0" name="Picture 6"/>
+                    <pic:cNvPr id="0" name="Picture 1"/>
                     <pic:cNvPicPr>
                       <a:picLocks noChangeAspect="1" noChangeArrowheads="1"/>
                     </pic:cNvPicPr>
@@ -2108,7 +2227,7 @@
                   <pic:spPr bwMode="auto">
                     <a:xfrm>
                       <a:off x="0" y="0"/>
-                      <a:ext cx="6324600" cy="1905000"/>
+                      <a:ext cx="6327775" cy="3175000"/>
                     </a:xfrm>
                     <a:prstGeom prst="rect">
                       <a:avLst/>
@@ -2127,15 +2246,44 @@
     </w:p>
     <w:p>
       <w:pPr>
-        <w:rPr>
-          <w:rFonts w:ascii="Times New Roman" w:hAnsi="Times New Roman" w:cs="Times New Roman"/>
-          <w:sz w:val="28"/>
-          <w:szCs w:val="28"/>
-        </w:rPr>
-      </w:pPr>
-      <w:r>
-        <w:rPr>
-          <w:rFonts w:ascii="Times New Roman" w:hAnsi="Times New Roman" w:cs="Times New Roman"/>
+        <w:jc w:val="center"/>
+        <w:rPr>
+          <w:rFonts w:ascii="Times New Roman" w:hAnsi="Times New Roman" w:cs="Times New Roman"/>
+          <w:sz w:val="28"/>
+          <w:szCs w:val="28"/>
+        </w:rPr>
+      </w:pPr>
+      <w:r>
+        <w:rPr>
+          <w:rFonts w:ascii="Times New Roman" w:hAnsi="Times New Roman" w:cs="Times New Roman"/>
+          <w:sz w:val="28"/>
+          <w:szCs w:val="28"/>
+        </w:rPr>
+        <w:t>Active threads/errors/throughput</w:t>
+      </w:r>
+    </w:p>
+    <w:p>
+      <w:pPr>
+        <w:jc w:val="center"/>
+        <w:rPr>
+          <w:rFonts w:ascii="Times New Roman" w:hAnsi="Times New Roman" w:cs="Times New Roman"/>
+          <w:sz w:val="28"/>
+          <w:szCs w:val="28"/>
+        </w:rPr>
+      </w:pPr>
+    </w:p>
+    <w:p>
+      <w:pPr>
+        <w:rPr>
+          <w:rFonts w:ascii="Times New Roman" w:hAnsi="Times New Roman" w:cs="Times New Roman"/>
+          <w:sz w:val="28"/>
+          <w:szCs w:val="28"/>
+        </w:rPr>
+      </w:pPr>
+      <w:r>
+        <w:rPr>
+          <w:rFonts w:ascii="Times New Roman" w:hAnsi="Times New Roman" w:cs="Times New Roman"/>
+          <w:noProof/>
           <w:sz w:val="28"/>
           <w:szCs w:val="28"/>
         </w:rPr>
@@ -2175,14 +2323,6 @@
           </wp:inline>
         </w:drawing>
       </w:r>
-      <w:r>
-        <w:rPr>
-          <w:rFonts w:ascii="Times New Roman" w:hAnsi="Times New Roman" w:cs="Times New Roman"/>
-          <w:sz w:val="28"/>
-          <w:szCs w:val="28"/>
-        </w:rPr>
-        <w:tab/>
-      </w:r>
     </w:p>
     <w:p>
       <w:pPr>
@@ -2193,27 +2333,35 @@
           <w:szCs w:val="28"/>
         </w:rPr>
       </w:pPr>
-    </w:p>
-    <w:p>
-      <w:pPr>
-        <w:jc w:val="center"/>
-        <w:rPr>
-          <w:rFonts w:ascii="Times New Roman" w:hAnsi="Times New Roman" w:cs="Times New Roman"/>
-          <w:sz w:val="28"/>
-          <w:szCs w:val="28"/>
-        </w:rPr>
-      </w:pPr>
-      <w:r>
-        <w:rPr>
-          <w:rFonts w:ascii="Times New Roman" w:hAnsi="Times New Roman" w:cs="Times New Roman"/>
-          <w:sz w:val="28"/>
-          <w:szCs w:val="28"/>
-        </w:rPr>
+      <w:r>
+        <w:rPr>
+          <w:rFonts w:ascii="Times New Roman" w:hAnsi="Times New Roman" w:cs="Times New Roman"/>
+          <w:sz w:val="28"/>
+          <w:szCs w:val="28"/>
+        </w:rPr>
+        <w:t xml:space="preserve">Errors description </w:t>
+      </w:r>
+    </w:p>
+    <w:p>
+      <w:pPr>
+        <w:rPr>
+          <w:rFonts w:ascii="Times New Roman" w:hAnsi="Times New Roman" w:cs="Times New Roman"/>
+          <w:sz w:val="28"/>
+          <w:szCs w:val="28"/>
+        </w:rPr>
+      </w:pPr>
+      <w:r>
+        <w:rPr>
+          <w:rFonts w:ascii="Times New Roman" w:hAnsi="Times New Roman" w:cs="Times New Roman"/>
+          <w:sz w:val="28"/>
+          <w:szCs w:val="28"/>
+        </w:rPr>
+        <w:lastRenderedPageBreak/>
         <w:drawing>
-          <wp:inline distT="0" distB="0" distL="0" distR="0" wp14:anchorId="2337EC32" wp14:editId="59E3E469">
-            <wp:extent cx="6332855" cy="2107565"/>
-            <wp:effectExtent l="0" t="0" r="0" b="6985"/>
-            <wp:docPr id="9" name="Picture 9"/>
+          <wp:inline distT="0" distB="0" distL="0" distR="0" wp14:anchorId="5A629957" wp14:editId="4F77B2CE">
+            <wp:extent cx="6332855" cy="1234440"/>
+            <wp:effectExtent l="0" t="0" r="0" b="3810"/>
+            <wp:docPr id="5" name="Picture 5"/>
             <wp:cNvGraphicFramePr>
               <a:graphicFrameLocks xmlns:a="http://schemas.openxmlformats.org/drawingml/2006/main" noChangeAspect="1"/>
             </wp:cNvGraphicFramePr>
@@ -2233,7 +2381,7 @@
                   <pic:spPr>
                     <a:xfrm>
                       <a:off x="0" y="0"/>
-                      <a:ext cx="6332855" cy="2107565"/>
+                      <a:ext cx="6332855" cy="1234440"/>
                     </a:xfrm>
                     <a:prstGeom prst="rect">
                       <a:avLst/>
@@ -2261,12 +2409,29 @@
           <w:sz w:val="28"/>
           <w:szCs w:val="28"/>
         </w:rPr>
-        <w:lastRenderedPageBreak/>
+        <w:t>RAM load</w:t>
+      </w:r>
+    </w:p>
+    <w:p>
+      <w:pPr>
+        <w:jc w:val="center"/>
+        <w:rPr>
+          <w:rFonts w:ascii="Times New Roman" w:hAnsi="Times New Roman" w:cs="Times New Roman"/>
+          <w:sz w:val="28"/>
+          <w:szCs w:val="28"/>
+        </w:rPr>
+      </w:pPr>
+      <w:r>
+        <w:rPr>
+          <w:rFonts w:ascii="Times New Roman" w:hAnsi="Times New Roman" w:cs="Times New Roman"/>
+          <w:sz w:val="28"/>
+          <w:szCs w:val="28"/>
+        </w:rPr>
         <w:drawing>
-          <wp:inline distT="0" distB="0" distL="0" distR="0" wp14:anchorId="57F5A03E" wp14:editId="7E60FE56">
-            <wp:extent cx="6332855" cy="1590040"/>
-            <wp:effectExtent l="0" t="0" r="0" b="0"/>
-            <wp:docPr id="10" name="Picture 10"/>
+          <wp:inline distT="0" distB="0" distL="0" distR="0" wp14:anchorId="6FAC981F" wp14:editId="4AE195DC">
+            <wp:extent cx="6332855" cy="1482090"/>
+            <wp:effectExtent l="0" t="0" r="0" b="3810"/>
+            <wp:docPr id="6" name="Picture 6"/>
             <wp:cNvGraphicFramePr>
               <a:graphicFrameLocks xmlns:a="http://schemas.openxmlformats.org/drawingml/2006/main" noChangeAspect="1"/>
             </wp:cNvGraphicFramePr>
@@ -2286,7 +2451,7 @@
                   <pic:spPr>
                     <a:xfrm>
                       <a:off x="0" y="0"/>
-                      <a:ext cx="6332855" cy="1590040"/>
+                      <a:ext cx="6332855" cy="1482090"/>
                     </a:xfrm>
                     <a:prstGeom prst="rect">
                       <a:avLst/>
@@ -2314,42 +2479,18 @@
           <w:sz w:val="28"/>
           <w:szCs w:val="28"/>
         </w:rPr>
-        <w:drawing>
-          <wp:inline distT="0" distB="0" distL="0" distR="0" wp14:anchorId="01B6E1B6" wp14:editId="15066E1F">
-            <wp:extent cx="6332855" cy="1405255"/>
-            <wp:effectExtent l="0" t="0" r="0" b="4445"/>
-            <wp:docPr id="11" name="Picture 11"/>
-            <wp:cNvGraphicFramePr>
-              <a:graphicFrameLocks xmlns:a="http://schemas.openxmlformats.org/drawingml/2006/main" noChangeAspect="1"/>
-            </wp:cNvGraphicFramePr>
-            <a:graphic xmlns:a="http://schemas.openxmlformats.org/drawingml/2006/main">
-              <a:graphicData uri="http://schemas.openxmlformats.org/drawingml/2006/picture">
-                <pic:pic xmlns:pic="http://schemas.openxmlformats.org/drawingml/2006/picture">
-                  <pic:nvPicPr>
-                    <pic:cNvPr id="1" name=""/>
-                    <pic:cNvPicPr/>
-                  </pic:nvPicPr>
-                  <pic:blipFill>
-                    <a:blip r:embed="rId16"/>
-                    <a:stretch>
-                      <a:fillRect/>
-                    </a:stretch>
-                  </pic:blipFill>
-                  <pic:spPr>
-                    <a:xfrm>
-                      <a:off x="0" y="0"/>
-                      <a:ext cx="6332855" cy="1405255"/>
-                    </a:xfrm>
-                    <a:prstGeom prst="rect">
-                      <a:avLst/>
-                    </a:prstGeom>
-                  </pic:spPr>
-                </pic:pic>
-              </a:graphicData>
-            </a:graphic>
-          </wp:inline>
-        </w:drawing>
-      </w:r>
+        <w:t>Transactions and response time</w:t>
+      </w:r>
+    </w:p>
+    <w:p>
+      <w:pPr>
+        <w:jc w:val="center"/>
+        <w:rPr>
+          <w:rFonts w:ascii="Times New Roman" w:hAnsi="Times New Roman" w:cs="Times New Roman"/>
+          <w:sz w:val="28"/>
+          <w:szCs w:val="28"/>
+        </w:rPr>
+      </w:pPr>
     </w:p>
     <w:p>
       <w:pPr>
@@ -2427,18 +2568,98 @@
           <w:sz w:val="28"/>
           <w:szCs w:val="28"/>
         </w:rPr>
-        <w:t xml:space="preserve"> and results are documented. Saturation point: </w:t>
-      </w:r>
-      <w:r>
-        <w:rPr>
-          <w:rFonts w:ascii="Times New Roman" w:hAnsi="Times New Roman" w:cs="Times New Roman"/>
-          <w:sz w:val="28"/>
-          <w:szCs w:val="28"/>
-        </w:rPr>
-        <w:t>58 users, Capacity point around 138 users</w:t>
+        <w:t xml:space="preserve"> and results are documented. </w:t>
+      </w:r>
+      <w:r>
+        <w:rPr>
+          <w:rFonts w:ascii="Times New Roman" w:hAnsi="Times New Roman" w:cs="Times New Roman"/>
+          <w:sz w:val="28"/>
+          <w:szCs w:val="28"/>
+        </w:rPr>
+        <w:t>Capacity</w:t>
+      </w:r>
+      <w:r>
+        <w:rPr>
+          <w:rFonts w:ascii="Times New Roman" w:hAnsi="Times New Roman" w:cs="Times New Roman"/>
+          <w:sz w:val="28"/>
+          <w:szCs w:val="28"/>
+        </w:rPr>
+        <w:t xml:space="preserve"> </w:t>
+      </w:r>
+      <w:r>
+        <w:rPr>
+          <w:rFonts w:ascii="Times New Roman" w:hAnsi="Times New Roman" w:cs="Times New Roman"/>
+          <w:sz w:val="28"/>
+          <w:szCs w:val="28"/>
+        </w:rPr>
+        <w:t xml:space="preserve">point: </w:t>
+      </w:r>
+      <w:r>
+        <w:rPr>
+          <w:rFonts w:ascii="Times New Roman" w:hAnsi="Times New Roman" w:cs="Times New Roman"/>
+          <w:sz w:val="28"/>
+          <w:szCs w:val="28"/>
+        </w:rPr>
+        <w:t>75</w:t>
+      </w:r>
+      <w:r>
+        <w:rPr>
+          <w:rFonts w:ascii="Times New Roman" w:hAnsi="Times New Roman" w:cs="Times New Roman"/>
+          <w:sz w:val="28"/>
+          <w:szCs w:val="28"/>
+        </w:rPr>
+        <w:t xml:space="preserve"> users, </w:t>
+      </w:r>
+      <w:r>
+        <w:rPr>
+          <w:rFonts w:ascii="Times New Roman" w:hAnsi="Times New Roman" w:cs="Times New Roman"/>
+          <w:sz w:val="28"/>
+          <w:szCs w:val="28"/>
+        </w:rPr>
+        <w:t>Saturation</w:t>
+      </w:r>
+      <w:r>
+        <w:rPr>
+          <w:rFonts w:ascii="Times New Roman" w:hAnsi="Times New Roman" w:cs="Times New Roman"/>
+          <w:sz w:val="28"/>
+          <w:szCs w:val="28"/>
+        </w:rPr>
+        <w:t xml:space="preserve"> </w:t>
+      </w:r>
+      <w:r>
+        <w:rPr>
+          <w:rFonts w:ascii="Times New Roman" w:hAnsi="Times New Roman" w:cs="Times New Roman"/>
+          <w:sz w:val="28"/>
+          <w:szCs w:val="28"/>
+        </w:rPr>
+        <w:t>point</w:t>
       </w:r>
       <w:bookmarkStart w:id="0" w:name="_GoBack"/>
       <w:bookmarkEnd w:id="0"/>
+      <w:r>
+        <w:rPr>
+          <w:rFonts w:ascii="Times New Roman" w:hAnsi="Times New Roman" w:cs="Times New Roman"/>
+          <w:sz w:val="28"/>
+          <w:szCs w:val="28"/>
+        </w:rPr>
+        <w:t>1</w:t>
+      </w:r>
+      <w:r>
+        <w:rPr>
+          <w:rFonts w:ascii="Times New Roman" w:hAnsi="Times New Roman" w:cs="Times New Roman"/>
+          <w:sz w:val="28"/>
+          <w:szCs w:val="28"/>
+        </w:rPr>
+        <w:t>98</w:t>
+      </w:r>
+      <w:r>
+        <w:rPr>
+          <w:rFonts w:ascii="Times New Roman" w:hAnsi="Times New Roman" w:cs="Times New Roman"/>
+          <w:sz w:val="28"/>
+          <w:szCs w:val="28"/>
+        </w:rPr>
+        <w:t xml:space="preserve"> users</w:t>
+      </w:r>
       <w:r>
         <w:rPr>
           <w:rFonts w:ascii="Times New Roman" w:hAnsi="Times New Roman" w:cs="Times New Roman"/>
@@ -2459,7 +2680,7 @@
 </file>
 
 <file path=word/numbering.xml><?xml version="1.0" encoding="utf-8"?>
-<w:numbering xmlns:wpc="http://schemas.microsoft.com/office/word/2010/wordprocessingCanvas" xmlns:cx="http://schemas.microsoft.com/office/drawing/2014/chartex" xmlns:cx1="http://schemas.microsoft.com/office/drawing/2015/9/8/chartex" xmlns:cx2="http://schemas.microsoft.com/office/drawing/2015/10/21/chartex" xmlns:cx3="http://schemas.microsoft.com/office/drawing/2016/5/9/chartex" xmlns:cx4="http://schemas.microsoft.com/office/drawing/2016/5/10/chartex" xmlns:cx5="http://schemas.microsoft.com/office/drawing/2016/5/11/chartex" xmlns:cx6="http://schemas.microsoft.com/office/drawing/2016/5/12/chartex" xmlns:cx7="http://schemas.microsoft.com/office/drawing/2016/5/13/chartex" xmlns:cx8="http://schemas.microsoft.com/office/drawing/2016/5/14/chartex" xmlns:mc="http://schemas.openxmlformats.org/markup-compatibility/2006" xmlns:aink="http://schemas.microsoft.com/office/drawing/2016/ink" xmlns:am3d="http://schemas.microsoft.com/office/drawing/2017/model3d" xmlns:o="urn:schemas-microsoft-com:office:office" xmlns:r="http://schemas.openxmlformats.org/officeDocument/2006/relationships" xmlns:m="http://schemas.openxmlformats.org/officeDocument/2006/math" xmlns:v="urn:schemas-microsoft-com:vml" xmlns:wp14="http://schemas.microsoft.com/office/word/2010/wordprocessingDrawing" xmlns:wp="http://schemas.openxmlformats.org/drawingml/2006/wordprocessingDrawing" xmlns:w10="urn:schemas-microsoft-com:office:word" xmlns:w="http://schemas.openxmlformats.org/wordprocessingml/2006/main" xmlns:w14="http://schemas.microsoft.com/office/word/2010/wordml" xmlns:w15="http://schemas.microsoft.com/office/word/2012/wordml" xmlns:w16cid="http://schemas.microsoft.com/office/word/2016/wordml/cid" xmlns:w16se="http://schemas.microsoft.com/office/word/2015/wordml/symex" xmlns:wpg="http://schemas.microsoft.com/office/word/2010/wordprocessingGroup" xmlns:wpi="http://schemas.microsoft.com/office/word/2010/wordprocessingInk" xmlns:wne="http://schemas.microsoft.com/office/word/2006/wordml" xmlns:wps="http://schemas.microsoft.com/office/word/2010/wordprocessingShape" mc:Ignorable="w14 w15 w16se w16cid wp14">
+<w:numbering xmlns:wpc="http://schemas.microsoft.com/office/word/2010/wordprocessingCanvas" xmlns:cx="http://schemas.microsoft.com/office/drawing/2014/chartex" xmlns:cx1="http://schemas.microsoft.com/office/drawing/2015/9/8/chartex" xmlns:cx2="http://schemas.microsoft.com/office/drawing/2015/10/21/chartex" xmlns:cx3="http://schemas.microsoft.com/office/drawing/2016/5/9/chartex" xmlns:cx4="http://schemas.microsoft.com/office/drawing/2016/5/10/chartex" xmlns:cx5="http://schemas.microsoft.com/office/drawing/2016/5/11/chartex" xmlns:cx6="http://schemas.microsoft.com/office/drawing/2016/5/12/chartex" xmlns:cx7="http://schemas.microsoft.com/office/drawing/2016/5/13/chartex" xmlns:cx8="http://schemas.microsoft.com/office/drawing/2016/5/14/chartex" xmlns:mc="http://schemas.openxmlformats.org/markup-compatibility/2006" xmlns:aink="http://schemas.microsoft.com/office/drawing/2016/ink" xmlns:am3d="http://schemas.microsoft.com/office/drawing/2017/model3d" xmlns:o="urn:schemas-microsoft-com:office:office" xmlns:r="http://schemas.openxmlformats.org/officeDocument/2006/relationships" xmlns:m="http://schemas.openxmlformats.org/officeDocument/2006/math" xmlns:v="urn:schemas-microsoft-com:vml" xmlns:wp14="http://schemas.microsoft.com/office/word/2010/wordprocessingDrawing" xmlns:wp="http://schemas.openxmlformats.org/drawingml/2006/wordprocessingDrawing" xmlns:w10="urn:schemas-microsoft-com:office:word" xmlns:w="http://schemas.openxmlformats.org/wordprocessingml/2006/main" xmlns:w14="http://schemas.microsoft.com/office/word/2010/wordml" xmlns:w15="http://schemas.microsoft.com/office/word/2012/wordml" xmlns:w16cex="http://schemas.microsoft.com/office/word/2018/wordml/cex" xmlns:w16cid="http://schemas.microsoft.com/office/word/2016/wordml/cid" xmlns:w16="http://schemas.microsoft.com/office/word/2018/wordml" xmlns:w16se="http://schemas.microsoft.com/office/word/2015/wordml/symex" xmlns:wpg="http://schemas.microsoft.com/office/word/2010/wordprocessingGroup" xmlns:wpi="http://schemas.microsoft.com/office/word/2010/wordprocessingInk" xmlns:wne="http://schemas.microsoft.com/office/word/2006/wordml" xmlns:wps="http://schemas.microsoft.com/office/word/2010/wordprocessingShape" mc:Ignorable="w14 w15 w16se w16cid w16 w16cex wp14">
   <w:abstractNum w:abstractNumId="0" w15:restartNumberingAfterBreak="0">
     <w:nsid w:val="0A435D93"/>
     <w:multiLevelType w:val="hybridMultilevel"/>
@@ -3016,7 +3237,7 @@
 </file>
 
 <file path=word/styles.xml><?xml version="1.0" encoding="utf-8"?>
-<w:styles xmlns:mc="http://schemas.openxmlformats.org/markup-compatibility/2006" xmlns:r="http://schemas.openxmlformats.org/officeDocument/2006/relationships" xmlns:w="http://schemas.openxmlformats.org/wordprocessingml/2006/main" xmlns:w14="http://schemas.microsoft.com/office/word/2010/wordml" xmlns:w15="http://schemas.microsoft.com/office/word/2012/wordml" xmlns:w16cid="http://schemas.microsoft.com/office/word/2016/wordml/cid" xmlns:w16se="http://schemas.microsoft.com/office/word/2015/wordml/symex" mc:Ignorable="w14 w15 w16se w16cid">
+<w:styles xmlns:mc="http://schemas.openxmlformats.org/markup-compatibility/2006" xmlns:r="http://schemas.openxmlformats.org/officeDocument/2006/relationships" xmlns:w="http://schemas.openxmlformats.org/wordprocessingml/2006/main" xmlns:w14="http://schemas.microsoft.com/office/word/2010/wordml" xmlns:w15="http://schemas.microsoft.com/office/word/2012/wordml" xmlns:w16cex="http://schemas.microsoft.com/office/word/2018/wordml/cex" xmlns:w16cid="http://schemas.microsoft.com/office/word/2016/wordml/cid" xmlns:w16="http://schemas.microsoft.com/office/word/2018/wordml" xmlns:w16se="http://schemas.microsoft.com/office/word/2015/wordml/symex" mc:Ignorable="w14 w15 w16se w16cid w16 w16cex">
   <w:docDefaults>
     <w:rPrDefault>
       <w:rPr>
@@ -3778,7 +3999,7 @@
 </file>
 
 <file path=customXml/itemProps1.xml><?xml version="1.0" encoding="utf-8"?>
-<ds:datastoreItem xmlns:ds="http://schemas.openxmlformats.org/officeDocument/2006/customXml" ds:itemID="{1988CCCC-E21A-47E2-BFEE-BAF4B9F0DF4C}">
+<ds:datastoreItem xmlns:ds="http://schemas.openxmlformats.org/officeDocument/2006/customXml" ds:itemID="{4E7157E5-A1F5-4A5C-8693-193C0AC3B63F}">
   <ds:schemaRefs>
     <ds:schemaRef ds:uri="http://schemas.openxmlformats.org/officeDocument/2006/bibliography"/>
   </ds:schemaRefs>

</xml_diff>

<commit_message>
modified 3 task added 4 wip
</commit_message>
<xml_diff>
--- a/jmeter_tasks/task3/BE_task3.docx
+++ b/jmeter_tasks/task3/BE_task3.docx
@@ -460,6 +460,14 @@
           <w:sz w:val="28"/>
           <w:szCs w:val="28"/>
         </w:rPr>
+        <w:t xml:space="preserve"> capacity</w:t>
+      </w:r>
+      <w:r>
+        <w:rPr>
+          <w:rFonts w:ascii="Times New Roman" w:hAnsi="Times New Roman" w:cs="Times New Roman"/>
+          <w:sz w:val="28"/>
+          <w:szCs w:val="28"/>
+        </w:rPr>
         <w:t xml:space="preserve"> </w:t>
       </w:r>
       <w:r>
@@ -468,39 +476,7 @@
           <w:sz w:val="28"/>
           <w:szCs w:val="28"/>
         </w:rPr>
-        <w:t>capacity</w:t>
-      </w:r>
-      <w:r>
-        <w:rPr>
-          <w:rFonts w:ascii="Times New Roman" w:hAnsi="Times New Roman" w:cs="Times New Roman"/>
-          <w:sz w:val="28"/>
-          <w:szCs w:val="28"/>
-        </w:rPr>
-        <w:t xml:space="preserve"> </w:t>
-      </w:r>
-      <w:r>
-        <w:rPr>
-          <w:rFonts w:ascii="Times New Roman" w:hAnsi="Times New Roman" w:cs="Times New Roman"/>
-          <w:sz w:val="28"/>
-          <w:szCs w:val="28"/>
-        </w:rPr>
-        <w:t xml:space="preserve">and </w:t>
-      </w:r>
-      <w:r>
-        <w:rPr>
-          <w:rFonts w:ascii="Times New Roman" w:hAnsi="Times New Roman" w:cs="Times New Roman"/>
-          <w:sz w:val="28"/>
-          <w:szCs w:val="28"/>
-        </w:rPr>
-        <w:t>saturation</w:t>
-      </w:r>
-      <w:r>
-        <w:rPr>
-          <w:rFonts w:ascii="Times New Roman" w:hAnsi="Times New Roman" w:cs="Times New Roman"/>
-          <w:sz w:val="28"/>
-          <w:szCs w:val="28"/>
-        </w:rPr>
-        <w:t xml:space="preserve"> </w:t>
+        <w:t xml:space="preserve">and saturation </w:t>
       </w:r>
       <w:r>
         <w:rPr>
@@ -948,6 +924,23 @@
           <w:szCs w:val="28"/>
         </w:rPr>
         <w:t xml:space="preserve"> Test configuration</w:t>
+      </w:r>
+    </w:p>
+    <w:p>
+      <w:pPr>
+        <w:rPr>
+          <w:rFonts w:ascii="Times New Roman" w:hAnsi="Times New Roman" w:cs="Times New Roman"/>
+          <w:sz w:val="28"/>
+          <w:szCs w:val="28"/>
+        </w:rPr>
+      </w:pPr>
+      <w:r>
+        <w:rPr>
+          <w:rFonts w:ascii="Times New Roman" w:hAnsi="Times New Roman" w:cs="Times New Roman"/>
+          <w:sz w:val="28"/>
+          <w:szCs w:val="28"/>
+        </w:rPr>
+        <w:t>Smoke</w:t>
       </w:r>
     </w:p>
     <w:p>
@@ -1047,7 +1040,7 @@
           <w:sz w:val="28"/>
           <w:szCs w:val="28"/>
         </w:rPr>
-        <w:t>300</w:t>
+        <w:t>1</w:t>
       </w:r>
       <w:r>
         <w:rPr>
@@ -1075,7 +1068,7 @@
           <w:sz w:val="28"/>
           <w:szCs w:val="28"/>
         </w:rPr>
-        <w:t>Ramp-up period(seconds): 3</w:t>
+        <w:t>Ramp-up period(seconds): </w:t>
       </w:r>
       <w:r>
         <w:rPr>
@@ -1083,7 +1076,7 @@
           <w:sz w:val="28"/>
           <w:szCs w:val="28"/>
         </w:rPr>
-        <w:t>570</w:t>
+        <w:t>1</w:t>
       </w:r>
     </w:p>
     <w:p>
@@ -1131,6 +1124,252 @@
           <w:sz w:val="28"/>
           <w:szCs w:val="28"/>
         </w:rPr>
+        <w:t xml:space="preserve">Duration(seconds): </w:t>
+      </w:r>
+      <w:bookmarkStart w:id="0" w:name="_GoBack"/>
+      <w:bookmarkEnd w:id="0"/>
+      <w:r>
+        <w:rPr>
+          <w:rStyle w:val="normaltextrun"/>
+          <w:sz w:val="28"/>
+          <w:szCs w:val="28"/>
+        </w:rPr>
+        <w:t>6</w:t>
+      </w:r>
+      <w:r>
+        <w:rPr>
+          <w:rStyle w:val="normaltextrun"/>
+          <w:sz w:val="28"/>
+          <w:szCs w:val="28"/>
+        </w:rPr>
+        <w:t>00</w:t>
+      </w:r>
+    </w:p>
+    <w:p>
+      <w:pPr>
+        <w:rPr>
+          <w:rFonts w:ascii="Times New Roman" w:hAnsi="Times New Roman" w:cs="Times New Roman"/>
+          <w:sz w:val="28"/>
+          <w:szCs w:val="28"/>
+        </w:rPr>
+      </w:pPr>
+      <w:r>
+        <w:rPr>
+          <w:rFonts w:ascii="Times New Roman" w:hAnsi="Times New Roman" w:cs="Times New Roman"/>
+          <w:sz w:val="28"/>
+          <w:szCs w:val="28"/>
+        </w:rPr>
+        <w:tab/>
+        <w:t>Delays: 1 sec after each logic transaction</w:t>
+      </w:r>
+    </w:p>
+    <w:p>
+      <w:pPr>
+        <w:rPr>
+          <w:rFonts w:ascii="Times New Roman" w:hAnsi="Times New Roman" w:cs="Times New Roman"/>
+          <w:sz w:val="28"/>
+          <w:szCs w:val="28"/>
+        </w:rPr>
+      </w:pPr>
+    </w:p>
+    <w:p>
+      <w:pPr>
+        <w:rPr>
+          <w:rFonts w:ascii="Times New Roman" w:hAnsi="Times New Roman" w:cs="Times New Roman"/>
+          <w:sz w:val="28"/>
+          <w:szCs w:val="28"/>
+        </w:rPr>
+      </w:pPr>
+      <w:r>
+        <w:rPr>
+          <w:rFonts w:ascii="Times New Roman" w:hAnsi="Times New Roman" w:cs="Times New Roman"/>
+          <w:sz w:val="28"/>
+          <w:szCs w:val="28"/>
+        </w:rPr>
+        <w:t>Capacity</w:t>
+      </w:r>
+    </w:p>
+    <w:p>
+      <w:pPr>
+        <w:pStyle w:val="paragraph"/>
+        <w:spacing w:before="0" w:beforeAutospacing="0" w:after="0" w:afterAutospacing="0"/>
+        <w:ind w:firstLine="720"/>
+        <w:textAlignment w:val="baseline"/>
+        <w:rPr>
+          <w:sz w:val="18"/>
+          <w:szCs w:val="18"/>
+        </w:rPr>
+      </w:pPr>
+      <w:r>
+        <w:rPr>
+          <w:rStyle w:val="normaltextrun"/>
+          <w:sz w:val="28"/>
+          <w:szCs w:val="28"/>
+        </w:rPr>
+        <w:t>Prerequisites: Generated 100 posts.</w:t>
+      </w:r>
+      <w:r>
+        <w:rPr>
+          <w:rStyle w:val="eop"/>
+          <w:sz w:val="28"/>
+          <w:szCs w:val="28"/>
+        </w:rPr>
+        <w:t> </w:t>
+      </w:r>
+    </w:p>
+    <w:p>
+      <w:pPr>
+        <w:pStyle w:val="paragraph"/>
+        <w:spacing w:before="0" w:beforeAutospacing="0" w:after="0" w:afterAutospacing="0"/>
+        <w:ind w:firstLine="720"/>
+        <w:textAlignment w:val="baseline"/>
+        <w:rPr>
+          <w:sz w:val="18"/>
+          <w:szCs w:val="18"/>
+        </w:rPr>
+      </w:pPr>
+      <w:r>
+        <w:rPr>
+          <w:rStyle w:val="normaltextrun"/>
+          <w:sz w:val="28"/>
+          <w:szCs w:val="28"/>
+        </w:rPr>
+        <w:t>Test configuration</w:t>
+      </w:r>
+      <w:r>
+        <w:rPr>
+          <w:rStyle w:val="normaltextrun"/>
+          <w:sz w:val="28"/>
+          <w:szCs w:val="28"/>
+        </w:rPr>
+        <w:t>:</w:t>
+      </w:r>
+      <w:r>
+        <w:rPr>
+          <w:rStyle w:val="normaltextrun"/>
+          <w:sz w:val="28"/>
+          <w:szCs w:val="28"/>
+        </w:rPr>
+        <w:t> </w:t>
+      </w:r>
+      <w:r>
+        <w:rPr>
+          <w:rStyle w:val="eop"/>
+          <w:sz w:val="28"/>
+          <w:szCs w:val="28"/>
+        </w:rPr>
+        <w:t> </w:t>
+      </w:r>
+    </w:p>
+    <w:p>
+      <w:pPr>
+        <w:pStyle w:val="paragraph"/>
+        <w:spacing w:before="0" w:beforeAutospacing="0" w:after="0" w:afterAutospacing="0"/>
+        <w:ind w:left="720" w:firstLine="720"/>
+        <w:textAlignment w:val="baseline"/>
+        <w:rPr>
+          <w:sz w:val="18"/>
+          <w:szCs w:val="18"/>
+        </w:rPr>
+      </w:pPr>
+      <w:r>
+        <w:rPr>
+          <w:rStyle w:val="normaltextrun"/>
+          <w:sz w:val="28"/>
+          <w:szCs w:val="28"/>
+        </w:rPr>
+        <w:t>Number of Threads(users): </w:t>
+      </w:r>
+      <w:r>
+        <w:rPr>
+          <w:rStyle w:val="normaltextrun"/>
+          <w:sz w:val="28"/>
+          <w:szCs w:val="28"/>
+        </w:rPr>
+        <w:t>300</w:t>
+      </w:r>
+      <w:r>
+        <w:rPr>
+          <w:rStyle w:val="eop"/>
+          <w:sz w:val="28"/>
+          <w:szCs w:val="28"/>
+        </w:rPr>
+        <w:t> </w:t>
+      </w:r>
+    </w:p>
+    <w:p>
+      <w:pPr>
+        <w:pStyle w:val="paragraph"/>
+        <w:spacing w:before="0" w:beforeAutospacing="0" w:after="0" w:afterAutospacing="0"/>
+        <w:ind w:left="720" w:firstLine="720"/>
+        <w:textAlignment w:val="baseline"/>
+        <w:rPr>
+          <w:sz w:val="18"/>
+          <w:szCs w:val="18"/>
+        </w:rPr>
+      </w:pPr>
+      <w:r>
+        <w:rPr>
+          <w:rStyle w:val="normaltextrun"/>
+          <w:sz w:val="28"/>
+          <w:szCs w:val="28"/>
+        </w:rPr>
+        <w:t>Ramp-up period(seconds): 3</w:t>
+      </w:r>
+      <w:r>
+        <w:rPr>
+          <w:rStyle w:val="normaltextrun"/>
+          <w:sz w:val="28"/>
+          <w:szCs w:val="28"/>
+        </w:rPr>
+        <w:t>570</w:t>
+      </w:r>
+    </w:p>
+    <w:p>
+      <w:pPr>
+        <w:pStyle w:val="paragraph"/>
+        <w:spacing w:before="0" w:beforeAutospacing="0" w:after="0" w:afterAutospacing="0"/>
+        <w:ind w:left="720" w:firstLine="720"/>
+        <w:textAlignment w:val="baseline"/>
+        <w:rPr>
+          <w:sz w:val="18"/>
+          <w:szCs w:val="18"/>
+        </w:rPr>
+      </w:pPr>
+      <w:r>
+        <w:rPr>
+          <w:rStyle w:val="normaltextrun"/>
+          <w:sz w:val="28"/>
+          <w:szCs w:val="28"/>
+        </w:rPr>
+        <w:t>Loop count: infinite</w:t>
+      </w:r>
+      <w:r>
+        <w:rPr>
+          <w:rStyle w:val="eop"/>
+          <w:sz w:val="28"/>
+          <w:szCs w:val="28"/>
+        </w:rPr>
+        <w:t> </w:t>
+      </w:r>
+    </w:p>
+    <w:p>
+      <w:pPr>
+        <w:pStyle w:val="paragraph"/>
+        <w:spacing w:before="0" w:beforeAutospacing="0" w:after="0" w:afterAutospacing="0"/>
+        <w:ind w:firstLine="720"/>
+        <w:textAlignment w:val="baseline"/>
+        <w:rPr>
+          <w:sz w:val="18"/>
+          <w:szCs w:val="18"/>
+        </w:rPr>
+      </w:pPr>
+      <w:r>
+        <w:rPr>
+          <w:rStyle w:val="normaltextrun"/>
+          <w:sz w:val="28"/>
+          <w:szCs w:val="28"/>
+        </w:rPr>
         <w:t>Duration(seconds): 3</w:t>
       </w:r>
       <w:r>
@@ -1250,15 +1489,7 @@
           <w:sz w:val="28"/>
           <w:szCs w:val="28"/>
         </w:rPr>
-        <w:t xml:space="preserve"> </w:t>
-      </w:r>
-      <w:r>
-        <w:rPr>
-          <w:rFonts w:ascii="Times New Roman" w:hAnsi="Times New Roman" w:cs="Times New Roman"/>
-          <w:sz w:val="28"/>
-          <w:szCs w:val="28"/>
-        </w:rPr>
-        <w:t>capacity</w:t>
+        <w:t xml:space="preserve"> capacity</w:t>
       </w:r>
       <w:r>
         <w:rPr>
@@ -1274,15 +1505,7 @@
           <w:sz w:val="28"/>
           <w:szCs w:val="28"/>
         </w:rPr>
-        <w:t xml:space="preserve"> </w:t>
-      </w:r>
-      <w:r>
-        <w:rPr>
-          <w:rFonts w:ascii="Times New Roman" w:hAnsi="Times New Roman" w:cs="Times New Roman"/>
-          <w:sz w:val="28"/>
-          <w:szCs w:val="28"/>
-        </w:rPr>
-        <w:t>saturation</w:t>
+        <w:t xml:space="preserve"> saturation</w:t>
       </w:r>
       <w:r>
         <w:rPr>
@@ -2067,6 +2290,7 @@
           <w:sz w:val="28"/>
           <w:szCs w:val="28"/>
         </w:rPr>
+        <w:lastRenderedPageBreak/>
         <w:drawing>
           <wp:inline distT="0" distB="0" distL="0" distR="0" wp14:anchorId="6EBE08A9" wp14:editId="17144AC5">
             <wp:extent cx="6332855" cy="1411605"/>
@@ -2287,6 +2511,7 @@
           <w:sz w:val="28"/>
           <w:szCs w:val="28"/>
         </w:rPr>
+        <w:lastRenderedPageBreak/>
         <w:drawing>
           <wp:inline distT="0" distB="0" distL="0" distR="0" wp14:anchorId="05D3DA11" wp14:editId="086A06A6">
             <wp:extent cx="6332855" cy="2820035"/>
@@ -2353,10 +2578,10 @@
       <w:r>
         <w:rPr>
           <w:rFonts w:ascii="Times New Roman" w:hAnsi="Times New Roman" w:cs="Times New Roman"/>
-          <w:sz w:val="28"/>
-          <w:szCs w:val="28"/>
-        </w:rPr>
-        <w:lastRenderedPageBreak/>
+          <w:noProof/>
+          <w:sz w:val="28"/>
+          <w:szCs w:val="28"/>
+        </w:rPr>
         <w:drawing>
           <wp:inline distT="0" distB="0" distL="0" distR="0" wp14:anchorId="5A629957" wp14:editId="4F77B2CE">
             <wp:extent cx="6332855" cy="1234440"/>
@@ -2424,6 +2649,7 @@
       <w:r>
         <w:rPr>
           <w:rFonts w:ascii="Times New Roman" w:hAnsi="Times New Roman" w:cs="Times New Roman"/>
+          <w:noProof/>
           <w:sz w:val="28"/>
           <w:szCs w:val="28"/>
         </w:rPr>
@@ -2632,17 +2858,7 @@
           <w:sz w:val="28"/>
           <w:szCs w:val="28"/>
         </w:rPr>
-        <w:t>point</w:t>
-      </w:r>
-      <w:bookmarkStart w:id="0" w:name="_GoBack"/>
-      <w:bookmarkEnd w:id="0"/>
-      <w:r>
-        <w:rPr>
-          <w:rFonts w:ascii="Times New Roman" w:hAnsi="Times New Roman" w:cs="Times New Roman"/>
-          <w:sz w:val="28"/>
-          <w:szCs w:val="28"/>
-        </w:rPr>
-        <w:t>1</w:t>
+        <w:t>point1</w:t>
       </w:r>
       <w:r>
         <w:rPr>
@@ -3999,7 +4215,7 @@
 </file>
 
 <file path=customXml/itemProps1.xml><?xml version="1.0" encoding="utf-8"?>
-<ds:datastoreItem xmlns:ds="http://schemas.openxmlformats.org/officeDocument/2006/customXml" ds:itemID="{4E7157E5-A1F5-4A5C-8693-193C0AC3B63F}">
+<ds:datastoreItem xmlns:ds="http://schemas.openxmlformats.org/officeDocument/2006/customXml" ds:itemID="{46B97AEB-DDA8-477C-89A1-3888DF327587}">
   <ds:schemaRefs>
     <ds:schemaRef ds:uri="http://schemas.openxmlformats.org/officeDocument/2006/bibliography"/>
   </ds:schemaRefs>

</xml_diff>